<commit_message>
the effect DID docx hw
</commit_message>
<xml_diff>
--- a/completed/TheEffect_Ch18.docx
+++ b/completed/TheEffect_Ch18.docx
@@ -3,13 +3,62 @@
 <w:document xmlns:wpc="http://schemas.microsoft.com/office/word/2010/wordprocessingCanvas" xmlns:cx="http://schemas.microsoft.com/office/drawing/2014/chartex" xmlns:cx1="http://schemas.microsoft.com/office/drawing/2015/9/8/chartex" xmlns:cx2="http://schemas.microsoft.com/office/drawing/2015/10/21/chartex" xmlns:cx3="http://schemas.microsoft.com/office/drawing/2016/5/9/chartex" xmlns:cx4="http://schemas.microsoft.com/office/drawing/2016/5/10/chartex" xmlns:cx5="http://schemas.microsoft.com/office/drawing/2016/5/11/chartex" xmlns:cx6="http://schemas.microsoft.com/office/drawing/2016/5/12/chartex" xmlns:cx7="http://schemas.microsoft.com/office/drawing/2016/5/13/chartex" xmlns:cx8="http://schemas.microsoft.com/office/drawing/2016/5/14/chartex" xmlns:mc="http://schemas.openxmlformats.org/markup-compatibility/2006" xmlns:aink="http://schemas.microsoft.com/office/drawing/2016/ink" xmlns:am3d="http://schemas.microsoft.com/office/drawing/2017/model3d" xmlns:o="urn:schemas-microsoft-com:office:office" xmlns:oel="http://schemas.microsoft.com/office/2019/extlst" xmlns:r="http://schemas.openxmlformats.org/officeDocument/2006/relationships" xmlns:m="http://schemas.openxmlformats.org/officeDocument/2006/math" xmlns:v="urn:schemas-microsoft-com:vml" xmlns:wp14="http://schemas.microsoft.com/office/word/2010/wordprocessingDrawing" xmlns:wp="http://schemas.openxmlformats.org/drawingml/2006/wordprocessingDrawing" xmlns:w10="urn:schemas-microsoft-com:office:word" xmlns:w="http://schemas.openxmlformats.org/wordprocessingml/2006/main" xmlns:w14="http://schemas.microsoft.com/office/word/2010/wordml" xmlns:w15="http://schemas.microsoft.com/office/word/2012/wordml" xmlns:w16cex="http://schemas.microsoft.com/office/word/2018/wordml/cex" xmlns:w16cid="http://schemas.microsoft.com/office/word/2016/wordml/cid" xmlns:w16="http://schemas.microsoft.com/office/word/2018/wordml" xmlns:w16du="http://schemas.microsoft.com/office/word/2023/wordml/word16du" xmlns:w16sdtdh="http://schemas.microsoft.com/office/word/2020/wordml/sdtdatahash" xmlns:w16se="http://schemas.microsoft.com/office/word/2015/wordml/symex" xmlns:wpg="http://schemas.microsoft.com/office/word/2010/wordprocessingGroup" xmlns:wpi="http://schemas.microsoft.com/office/word/2010/wordprocessingInk" xmlns:wne="http://schemas.microsoft.com/office/word/2006/wordml" xmlns:wps="http://schemas.microsoft.com/office/word/2010/wordprocessingShape" mc:Ignorable="w14 w15 w16se w16cid w16 w16cex w16sdtdh wp14">
   <w:body>
     <w:p>
-      <w:r>
+      <w:pPr>
+        <w:rPr>
+          <w:b/>
+          <w:bCs/>
+        </w:rPr>
+      </w:pPr>
+      <w:r>
+        <w:rPr>
+          <w:b/>
+          <w:bCs/>
+        </w:rPr>
+        <w:t>Samuel Snelson</w:t>
+      </w:r>
+    </w:p>
+    <w:p>
+      <w:pPr>
+        <w:rPr>
+          <w:b/>
+          <w:bCs/>
+        </w:rPr>
+      </w:pPr>
+      <w:r>
+        <w:rPr>
+          <w:b/>
+          <w:bCs/>
+        </w:rPr>
+        <w:t>SOC 723 Spring 2023</w:t>
+      </w:r>
+    </w:p>
+    <w:p>
+      <w:pPr>
+        <w:jc w:val="center"/>
+        <w:rPr>
+          <w:b/>
+          <w:bCs/>
+        </w:rPr>
+      </w:pPr>
+      <w:r>
+        <w:rPr>
+          <w:b/>
+          <w:bCs/>
+        </w:rPr>
         <w:t xml:space="preserve">Homework for Chapter </w:t>
       </w:r>
       <w:r>
+        <w:rPr>
+          <w:b/>
+          <w:bCs/>
+        </w:rPr>
         <w:t>1</w:t>
       </w:r>
       <w:r>
+        <w:rPr>
+          <w:b/>
+          <w:bCs/>
+        </w:rPr>
         <w:t>8: Difference-in-Differences</w:t>
       </w:r>
     </w:p>
@@ -284,14 +333,11 @@
         </w:numPr>
       </w:pPr>
       <w:r>
+        <w:lastRenderedPageBreak/>
         <w:t xml:space="preserve">Despite having exactly the same outcomes pre-treatment, it happens to be the case that parallel trends is violated for these two groups. </w:t>
       </w:r>
       <w:r>
-        <w:t xml:space="preserve">How is this possible? Explain what it </w:t>
-      </w:r>
-      <w:r>
-        <w:lastRenderedPageBreak/>
-        <w:t xml:space="preserve">means for parallel trends to be violated in this </w:t>
+        <w:t xml:space="preserve">How is this possible? Explain what it means for parallel trends to be violated in this </w:t>
       </w:r>
       <w:proofErr w:type="gramStart"/>
       <w:r>
@@ -430,6 +476,7 @@
         </w:numPr>
       </w:pPr>
       <w:r>
+        <w:lastRenderedPageBreak/>
         <w:t xml:space="preserve">To put this generally, the error of the DID estimates would be in proportion to the extent that parallel trends is violated. </w:t>
       </w:r>
     </w:p>
@@ -624,7 +671,11 @@
         <w:t xml:space="preserve">From March through May 2020, US and Canada COVID case rates </w:t>
       </w:r>
       <w:r>
-        <w:t xml:space="preserve">followed similar trends (US rates were higher, but the trends were similar). </w:t>
+        <w:t xml:space="preserve">followed similar trends (US </w:t>
+      </w:r>
+      <w:r>
+        <w:lastRenderedPageBreak/>
+        <w:t xml:space="preserve">rates were higher, but the trends were similar). </w:t>
       </w:r>
       <w:r>
         <w:t>You want to look at the effect of COVID restrictions enacted in</w:t>
@@ -639,11 +690,7 @@
         <w:t xml:space="preserve"> on case rates. </w:t>
       </w:r>
       <w:r>
-        <w:t xml:space="preserve">Is DID, with the US as a control </w:t>
-      </w:r>
-      <w:r>
-        <w:lastRenderedPageBreak/>
-        <w:t>group, a good way to estimate this effect? If not, what concerns would you have about this research design?</w:t>
+        <w:t>Is DID, with the US as a control group, a good way to estimate this effect? If not, what concerns would you have about this research design?</w:t>
       </w:r>
     </w:p>
     <w:p>
@@ -1439,7 +1486,6 @@
           <w:i/>
           <w:iCs/>
         </w:rPr>
-        <w:lastRenderedPageBreak/>
         <w:t>How is it Performed?</w:t>
       </w:r>
       <w:r>

</xml_diff>